<commit_message>
Calculate mean angle and horizontal distance in resection.py
</commit_message>
<xml_diff>
--- a/Practicals/Practical1/files/Version3-Angular-Distance Measuremnt Field-Sheet.docx
+++ b/Practicals/Practical1/files/Version3-Angular-Distance Measuremnt Field-Sheet.docx
@@ -1056,190 +1056,54 @@
                             <w:sz w:val="18"/>
                             <w:szCs w:val="18"/>
                           </w:rPr>
-                          <w:t>144</w:t>
-                        </w:r>
-                        <w:r>
-                          <w:rPr>
-                            <w:rFonts w:ascii="Ink Free" w:eastAsia="宋体" w:hAnsi="Ink Free" w:hint="eastAsia"/>
-                            <w:sz w:val="18"/>
-                            <w:szCs w:val="18"/>
-                            <w:lang w:eastAsia="zh-CN"/>
-                          </w:rPr>
-                          <w:t xml:space="preserve"> </w:t>
-                        </w:r>
-                        <w:r>
+                          <w:t>324-50-9</w:t>
+                        </w:r>
+                      </w:p>
+                    </w:tc>
+                    <w:tc>
+                      <w:tcPr>
+                        <w:tcW w:w="1843" w:type="dxa"/>
+                      </w:tcPr>
+                      <w:p>
+                        <w:pPr>
+                          <w:pStyle w:val="TableParagraph"/>
+                          <w:jc w:val="center"/>
                           <w:rPr>
                             <w:rFonts w:ascii="Ink Free" w:hAnsi="Ink Free"/>
                             <w:sz w:val="18"/>
                             <w:szCs w:val="18"/>
                           </w:rPr>
-                          <w:t>–</w:t>
-                        </w:r>
-                        <w:r>
-                          <w:rPr>
-                            <w:rFonts w:ascii="Ink Free" w:eastAsia="宋体" w:hAnsi="Ink Free" w:hint="eastAsia"/>
-                            <w:sz w:val="18"/>
-                            <w:szCs w:val="18"/>
-                            <w:lang w:eastAsia="zh-CN"/>
-                          </w:rPr>
-                          <w:t xml:space="preserve"> </w:t>
-                        </w:r>
+                        </w:pPr>
                         <w:r>
                           <w:rPr>
                             <w:rFonts w:ascii="Ink Free" w:hAnsi="Ink Free"/>
                             <w:sz w:val="18"/>
                             <w:szCs w:val="18"/>
                           </w:rPr>
-                          <w:t>50</w:t>
-                        </w:r>
-                        <w:r>
-                          <w:rPr>
-                            <w:rFonts w:ascii="Ink Free" w:eastAsia="宋体" w:hAnsi="Ink Free" w:hint="eastAsia"/>
-                            <w:sz w:val="18"/>
-                            <w:szCs w:val="18"/>
-                            <w:lang w:eastAsia="zh-CN"/>
-                          </w:rPr>
-                          <w:t xml:space="preserve"> </w:t>
-                        </w:r>
-                        <w:r>
+                          <w:t>89-49-8</w:t>
+                        </w:r>
+                      </w:p>
+                    </w:tc>
+                    <w:tc>
+                      <w:tcPr>
+                        <w:tcW w:w="1560" w:type="dxa"/>
+                      </w:tcPr>
+                      <w:p>
+                        <w:pPr>
+                          <w:pStyle w:val="TableParagraph"/>
+                          <w:jc w:val="center"/>
                           <w:rPr>
                             <w:rFonts w:ascii="Ink Free" w:hAnsi="Ink Free"/>
                             <w:sz w:val="18"/>
                             <w:szCs w:val="18"/>
                           </w:rPr>
-                          <w:t>-</w:t>
-                        </w:r>
-                        <w:r>
-                          <w:rPr>
-                            <w:rFonts w:ascii="Ink Free" w:eastAsia="宋体" w:hAnsi="Ink Free" w:hint="eastAsia"/>
-                            <w:sz w:val="18"/>
-                            <w:szCs w:val="18"/>
-                            <w:lang w:eastAsia="zh-CN"/>
-                          </w:rPr>
-                          <w:t xml:space="preserve"> </w:t>
-                        </w:r>
+                        </w:pPr>
                         <w:r>
                           <w:rPr>
                             <w:rFonts w:ascii="Ink Free" w:hAnsi="Ink Free"/>
                             <w:sz w:val="18"/>
                             <w:szCs w:val="18"/>
                           </w:rPr>
-                          <w:t>9</w:t>
-                        </w:r>
-                      </w:p>
-                    </w:tc>
-                    <w:tc>
-                      <w:tcPr>
-                        <w:tcW w:w="1843" w:type="dxa"/>
-                      </w:tcPr>
-                      <w:p>
-                        <w:pPr>
-                          <w:pStyle w:val="TableParagraph"/>
-                          <w:jc w:val="center"/>
-                          <w:rPr>
-                            <w:rFonts w:ascii="Ink Free" w:hAnsi="Ink Free"/>
-                            <w:sz w:val="18"/>
-                            <w:szCs w:val="18"/>
-                          </w:rPr>
-                        </w:pPr>
-                        <w:r>
-                          <w:rPr>
-                            <w:rFonts w:ascii="Ink Free" w:hAnsi="Ink Free"/>
-                            <w:sz w:val="18"/>
-                            <w:szCs w:val="18"/>
-                          </w:rPr>
-                          <w:t>89</w:t>
-                        </w:r>
-                        <w:r>
-                          <w:rPr>
-                            <w:rFonts w:ascii="Ink Free" w:eastAsia="宋体" w:hAnsi="Ink Free" w:hint="eastAsia"/>
-                            <w:sz w:val="18"/>
-                            <w:szCs w:val="18"/>
-                            <w:lang w:eastAsia="zh-CN"/>
-                          </w:rPr>
-                          <w:t xml:space="preserve"> </w:t>
-                        </w:r>
-                        <w:r>
-                          <w:rPr>
-                            <w:rFonts w:ascii="Ink Free" w:hAnsi="Ink Free"/>
-                            <w:sz w:val="18"/>
-                            <w:szCs w:val="18"/>
-                          </w:rPr>
-                          <w:t>–</w:t>
-                        </w:r>
-                        <w:r>
-                          <w:rPr>
-                            <w:rFonts w:ascii="Ink Free" w:eastAsia="宋体" w:hAnsi="Ink Free" w:hint="eastAsia"/>
-                            <w:sz w:val="18"/>
-                            <w:szCs w:val="18"/>
-                            <w:lang w:eastAsia="zh-CN"/>
-                          </w:rPr>
-                          <w:t xml:space="preserve"> </w:t>
-                        </w:r>
-                        <w:r>
-                          <w:rPr>
-                            <w:rFonts w:ascii="Ink Free" w:hAnsi="Ink Free"/>
-                            <w:sz w:val="18"/>
-                            <w:szCs w:val="18"/>
-                          </w:rPr>
-                          <w:t>59</w:t>
-                        </w:r>
-                        <w:r>
-                          <w:rPr>
-                            <w:rFonts w:ascii="Ink Free" w:eastAsia="宋体" w:hAnsi="Ink Free" w:hint="eastAsia"/>
-                            <w:sz w:val="18"/>
-                            <w:szCs w:val="18"/>
-                            <w:lang w:eastAsia="zh-CN"/>
-                          </w:rPr>
-                          <w:t xml:space="preserve"> </w:t>
-                        </w:r>
-                        <w:r>
-                          <w:rPr>
-                            <w:rFonts w:ascii="Ink Free" w:hAnsi="Ink Free"/>
-                            <w:sz w:val="18"/>
-                            <w:szCs w:val="18"/>
-                          </w:rPr>
-                          <w:t>-</w:t>
-                        </w:r>
-                        <w:r>
-                          <w:rPr>
-                            <w:rFonts w:ascii="Ink Free" w:eastAsia="宋体" w:hAnsi="Ink Free" w:hint="eastAsia"/>
-                            <w:sz w:val="18"/>
-                            <w:szCs w:val="18"/>
-                            <w:lang w:eastAsia="zh-CN"/>
-                          </w:rPr>
-                          <w:t xml:space="preserve"> </w:t>
-                        </w:r>
-                        <w:r>
-                          <w:rPr>
-                            <w:rFonts w:ascii="Ink Free" w:hAnsi="Ink Free"/>
-                            <w:sz w:val="18"/>
-                            <w:szCs w:val="18"/>
-                          </w:rPr>
-                          <w:t>39</w:t>
-                        </w:r>
-                      </w:p>
-                    </w:tc>
-                    <w:tc>
-                      <w:tcPr>
-                        <w:tcW w:w="1560" w:type="dxa"/>
-                      </w:tcPr>
-                      <w:p>
-                        <w:pPr>
-                          <w:pStyle w:val="TableParagraph"/>
-                          <w:jc w:val="center"/>
-                          <w:rPr>
-                            <w:rFonts w:ascii="Ink Free" w:hAnsi="Ink Free"/>
-                            <w:sz w:val="18"/>
-                            <w:szCs w:val="18"/>
-                          </w:rPr>
-                        </w:pPr>
-                        <w:r>
-                          <w:rPr>
-                            <w:rFonts w:ascii="Ink Free" w:hAnsi="Ink Free"/>
-                            <w:sz w:val="18"/>
-                            <w:szCs w:val="18"/>
-                          </w:rPr>
                           <w:t>32.66</w:t>
                         </w:r>
                         <w:r>
@@ -1275,7 +1139,7 @@
                             <w:szCs w:val="18"/>
                             <w:lang w:eastAsia="zh-CN"/>
                           </w:rPr>
-                          <w:t>32.665</w:t>
+                          <w:t>32.664</w:t>
                         </w:r>
                       </w:p>
                     </w:tc>
@@ -1565,118 +1429,54 @@
                             <w:sz w:val="18"/>
                             <w:szCs w:val="18"/>
                           </w:rPr>
-                          <w:t>35</w:t>
-                        </w:r>
-                        <w:r>
+                          <w:t>215-0-16</w:t>
+                        </w:r>
+                      </w:p>
+                    </w:tc>
+                    <w:tc>
+                      <w:tcPr>
+                        <w:tcW w:w="1843" w:type="dxa"/>
+                      </w:tcPr>
+                      <w:p>
+                        <w:pPr>
+                          <w:pStyle w:val="TableParagraph"/>
+                          <w:jc w:val="center"/>
                           <w:rPr>
                             <w:rFonts w:ascii="Ink Free" w:hAnsi="Ink Free"/>
                             <w:sz w:val="18"/>
                             <w:szCs w:val="18"/>
                           </w:rPr>
-                          <w:t xml:space="preserve"> - </w:t>
-                        </w:r>
+                        </w:pPr>
                         <w:r>
                           <w:rPr>
                             <w:rFonts w:ascii="Ink Free" w:hAnsi="Ink Free"/>
                             <w:sz w:val="18"/>
                             <w:szCs w:val="18"/>
                           </w:rPr>
-                          <w:t>0</w:t>
-                        </w:r>
-                        <w:r>
+                          <w:t>89-20-41</w:t>
+                        </w:r>
+                      </w:p>
+                    </w:tc>
+                    <w:tc>
+                      <w:tcPr>
+                        <w:tcW w:w="1560" w:type="dxa"/>
+                      </w:tcPr>
+                      <w:p>
+                        <w:pPr>
+                          <w:pStyle w:val="TableParagraph"/>
+                          <w:jc w:val="center"/>
                           <w:rPr>
                             <w:rFonts w:ascii="Ink Free" w:hAnsi="Ink Free"/>
                             <w:sz w:val="18"/>
                             <w:szCs w:val="18"/>
                           </w:rPr>
-                          <w:t xml:space="preserve"> - </w:t>
-                        </w:r>
+                        </w:pPr>
                         <w:r>
                           <w:rPr>
                             <w:rFonts w:ascii="Ink Free" w:hAnsi="Ink Free"/>
                             <w:sz w:val="18"/>
                             <w:szCs w:val="18"/>
                           </w:rPr>
-                          <w:t>16</w:t>
-                        </w:r>
-                      </w:p>
-                    </w:tc>
-                    <w:tc>
-                      <w:tcPr>
-                        <w:tcW w:w="1843" w:type="dxa"/>
-                      </w:tcPr>
-                      <w:p>
-                        <w:pPr>
-                          <w:pStyle w:val="TableParagraph"/>
-                          <w:jc w:val="center"/>
-                          <w:rPr>
-                            <w:rFonts w:ascii="Ink Free" w:hAnsi="Ink Free"/>
-                            <w:sz w:val="18"/>
-                            <w:szCs w:val="18"/>
-                          </w:rPr>
-                        </w:pPr>
-                        <w:r>
-                          <w:rPr>
-                            <w:rFonts w:ascii="Ink Free" w:hAnsi="Ink Free"/>
-                            <w:sz w:val="18"/>
-                            <w:szCs w:val="18"/>
-                          </w:rPr>
-                          <w:t>89</w:t>
-                        </w:r>
-                        <w:r>
-                          <w:rPr>
-                            <w:rFonts w:ascii="Ink Free" w:hAnsi="Ink Free"/>
-                            <w:sz w:val="18"/>
-                            <w:szCs w:val="18"/>
-                          </w:rPr>
-                          <w:t xml:space="preserve"> - </w:t>
-                        </w:r>
-                        <w:r>
-                          <w:rPr>
-                            <w:rFonts w:ascii="Ink Free" w:hAnsi="Ink Free"/>
-                            <w:sz w:val="18"/>
-                            <w:szCs w:val="18"/>
-                          </w:rPr>
-                          <w:t>59</w:t>
-                        </w:r>
-                        <w:r>
-                          <w:rPr>
-                            <w:rFonts w:ascii="Ink Free" w:hAnsi="Ink Free"/>
-                            <w:sz w:val="18"/>
-                            <w:szCs w:val="18"/>
-                          </w:rPr>
-                          <w:t xml:space="preserve"> - </w:t>
-                        </w:r>
-                        <w:r>
-                          <w:rPr>
-                            <w:rFonts w:ascii="Ink Free" w:hAnsi="Ink Free"/>
-                            <w:sz w:val="18"/>
-                            <w:szCs w:val="18"/>
-                          </w:rPr>
-                          <w:t>54</w:t>
-                        </w:r>
-                      </w:p>
-                    </w:tc>
-                    <w:tc>
-                      <w:tcPr>
-                        <w:tcW w:w="1560" w:type="dxa"/>
-                      </w:tcPr>
-                      <w:p>
-                        <w:pPr>
-                          <w:pStyle w:val="TableParagraph"/>
-                          <w:jc w:val="center"/>
-                          <w:rPr>
-                            <w:rFonts w:ascii="Ink Free" w:hAnsi="Ink Free"/>
-                            <w:sz w:val="18"/>
-                            <w:szCs w:val="18"/>
-                          </w:rPr>
-                        </w:pPr>
-                        <w:r>
-                          <w:rPr>
-                            <w:rFonts w:ascii="Ink Free" w:hAnsi="Ink Free"/>
-                            <w:sz w:val="18"/>
-                            <w:szCs w:val="18"/>
-                          </w:rPr>
                           <w:t>17.186</w:t>
                         </w:r>
                       </w:p>
@@ -1703,7 +1503,16 @@
                             <w:szCs w:val="18"/>
                             <w:lang w:eastAsia="zh-CN"/>
                           </w:rPr>
-                          <w:t>17.185</w:t>
+                          <w:t>17.18</w:t>
+                        </w:r>
+                        <w:r>
+                          <w:rPr>
+                            <w:rFonts w:ascii="Ink Free" w:eastAsia="宋体" w:hAnsi="Ink Free" w:hint="eastAsia"/>
+                            <w:sz w:val="18"/>
+                            <w:szCs w:val="18"/>
+                            <w:lang w:eastAsia="zh-CN"/>
+                          </w:rPr>
+                          <w:t>5</w:t>
                         </w:r>
                       </w:p>
                     </w:tc>
@@ -1975,118 +1784,54 @@
                             <w:sz w:val="18"/>
                             <w:szCs w:val="18"/>
                           </w:rPr>
-                          <w:t>19</w:t>
-                        </w:r>
-                        <w:r>
+                          <w:t>199-9-53</w:t>
+                        </w:r>
+                      </w:p>
+                    </w:tc>
+                    <w:tc>
+                      <w:tcPr>
+                        <w:tcW w:w="1843" w:type="dxa"/>
+                      </w:tcPr>
+                      <w:p>
+                        <w:pPr>
+                          <w:pStyle w:val="TableParagraph"/>
+                          <w:jc w:val="center"/>
                           <w:rPr>
                             <w:rFonts w:ascii="Ink Free" w:hAnsi="Ink Free"/>
                             <w:sz w:val="18"/>
                             <w:szCs w:val="18"/>
                           </w:rPr>
-                          <w:t xml:space="preserve"> - </w:t>
-                        </w:r>
+                        </w:pPr>
                         <w:r>
                           <w:rPr>
                             <w:rFonts w:ascii="Ink Free" w:hAnsi="Ink Free"/>
                             <w:sz w:val="18"/>
                             <w:szCs w:val="18"/>
                           </w:rPr>
-                          <w:t>9</w:t>
-                        </w:r>
-                        <w:r>
+                          <w:t>89-50-41</w:t>
+                        </w:r>
+                      </w:p>
+                    </w:tc>
+                    <w:tc>
+                      <w:tcPr>
+                        <w:tcW w:w="1560" w:type="dxa"/>
+                      </w:tcPr>
+                      <w:p>
+                        <w:pPr>
+                          <w:pStyle w:val="TableParagraph"/>
+                          <w:jc w:val="center"/>
                           <w:rPr>
                             <w:rFonts w:ascii="Ink Free" w:hAnsi="Ink Free"/>
                             <w:sz w:val="18"/>
                             <w:szCs w:val="18"/>
                           </w:rPr>
-                          <w:t xml:space="preserve"> - </w:t>
-                        </w:r>
+                        </w:pPr>
                         <w:r>
                           <w:rPr>
                             <w:rFonts w:ascii="Ink Free" w:hAnsi="Ink Free"/>
                             <w:sz w:val="18"/>
                             <w:szCs w:val="18"/>
                           </w:rPr>
-                          <w:t>53</w:t>
-                        </w:r>
-                      </w:p>
-                    </w:tc>
-                    <w:tc>
-                      <w:tcPr>
-                        <w:tcW w:w="1843" w:type="dxa"/>
-                      </w:tcPr>
-                      <w:p>
-                        <w:pPr>
-                          <w:pStyle w:val="TableParagraph"/>
-                          <w:jc w:val="center"/>
-                          <w:rPr>
-                            <w:rFonts w:ascii="Ink Free" w:hAnsi="Ink Free"/>
-                            <w:sz w:val="18"/>
-                            <w:szCs w:val="18"/>
-                          </w:rPr>
-                        </w:pPr>
-                        <w:r>
-                          <w:rPr>
-                            <w:rFonts w:ascii="Ink Free" w:hAnsi="Ink Free"/>
-                            <w:sz w:val="18"/>
-                            <w:szCs w:val="18"/>
-                          </w:rPr>
-                          <w:t>89</w:t>
-                        </w:r>
-                        <w:r>
-                          <w:rPr>
-                            <w:rFonts w:ascii="Ink Free" w:hAnsi="Ink Free"/>
-                            <w:sz w:val="18"/>
-                            <w:szCs w:val="18"/>
-                          </w:rPr>
-                          <w:t xml:space="preserve"> - </w:t>
-                        </w:r>
-                        <w:r>
-                          <w:rPr>
-                            <w:rFonts w:ascii="Ink Free" w:hAnsi="Ink Free"/>
-                            <w:sz w:val="18"/>
-                            <w:szCs w:val="18"/>
-                          </w:rPr>
-                          <w:t>59</w:t>
-                        </w:r>
-                        <w:r>
-                          <w:rPr>
-                            <w:rFonts w:ascii="Ink Free" w:hAnsi="Ink Free"/>
-                            <w:sz w:val="18"/>
-                            <w:szCs w:val="18"/>
-                          </w:rPr>
-                          <w:t xml:space="preserve"> - </w:t>
-                        </w:r>
-                        <w:r>
-                          <w:rPr>
-                            <w:rFonts w:ascii="Ink Free" w:hAnsi="Ink Free"/>
-                            <w:sz w:val="18"/>
-                            <w:szCs w:val="18"/>
-                          </w:rPr>
-                          <w:t>29</w:t>
-                        </w:r>
-                      </w:p>
-                    </w:tc>
-                    <w:tc>
-                      <w:tcPr>
-                        <w:tcW w:w="1560" w:type="dxa"/>
-                      </w:tcPr>
-                      <w:p>
-                        <w:pPr>
-                          <w:pStyle w:val="TableParagraph"/>
-                          <w:jc w:val="center"/>
-                          <w:rPr>
-                            <w:rFonts w:ascii="Ink Free" w:hAnsi="Ink Free"/>
-                            <w:sz w:val="18"/>
-                            <w:szCs w:val="18"/>
-                          </w:rPr>
-                        </w:pPr>
-                        <w:r>
-                          <w:rPr>
-                            <w:rFonts w:ascii="Ink Free" w:hAnsi="Ink Free"/>
-                            <w:sz w:val="18"/>
-                            <w:szCs w:val="18"/>
-                          </w:rPr>
                           <w:t>21.692</w:t>
                         </w:r>
                       </w:p>
@@ -2113,7 +1858,16 @@
                             <w:szCs w:val="18"/>
                             <w:lang w:eastAsia="zh-CN"/>
                           </w:rPr>
-                          <w:t>21.691</w:t>
+                          <w:t>21.69</w:t>
+                        </w:r>
+                        <w:r>
+                          <w:rPr>
+                            <w:rFonts w:ascii="Ink Free" w:eastAsia="宋体" w:hAnsi="Ink Free" w:hint="eastAsia"/>
+                            <w:sz w:val="18"/>
+                            <w:szCs w:val="18"/>
+                            <w:lang w:eastAsia="zh-CN"/>
+                          </w:rPr>
+                          <w:t>2</w:t>
                         </w:r>
                       </w:p>
                     </w:tc>
@@ -2447,15 +2201,6 @@
                             <w:lang w:eastAsia="zh-CN"/>
                           </w:rPr>
                         </w:pPr>
-                        <w:r>
-                          <w:rPr>
-                            <w:rFonts w:ascii="Ink Free" w:eastAsia="宋体" w:hAnsi="Ink Free"/>
-                            <w:sz w:val="18"/>
-                            <w:szCs w:val="18"/>
-                            <w:lang w:eastAsia="zh-CN"/>
-                          </w:rPr>
-                          <w:t>21.692</w:t>
-                        </w:r>
                       </w:p>
                     </w:tc>
                     <w:tc>
@@ -2860,15 +2605,6 @@
                             <w:lang w:eastAsia="zh-CN"/>
                           </w:rPr>
                         </w:pPr>
-                        <w:r>
-                          <w:rPr>
-                            <w:rFonts w:ascii="Ink Free" w:eastAsia="宋体" w:hAnsi="Ink Free"/>
-                            <w:sz w:val="18"/>
-                            <w:szCs w:val="18"/>
-                            <w:lang w:eastAsia="zh-CN"/>
-                          </w:rPr>
-                          <w:t>17.185</w:t>
-                        </w:r>
                       </w:p>
                     </w:tc>
                     <w:tc>
@@ -3271,15 +3007,6 @@
                             <w:lang w:eastAsia="zh-CN"/>
                           </w:rPr>
                         </w:pPr>
-                        <w:r>
-                          <w:rPr>
-                            <w:rFonts w:ascii="Ink Free" w:eastAsia="宋体" w:hAnsi="Ink Free"/>
-                            <w:sz w:val="18"/>
-                            <w:szCs w:val="18"/>
-                            <w:lang w:eastAsia="zh-CN"/>
-                          </w:rPr>
-                          <w:t>32.664</w:t>
-                        </w:r>
                       </w:p>
                     </w:tc>
                     <w:tc>
@@ -3772,118 +3499,54 @@
                             <w:sz w:val="18"/>
                             <w:szCs w:val="18"/>
                           </w:rPr>
-                          <w:t>144</w:t>
-                        </w:r>
-                        <w:r>
+                          <w:t>324-45-6</w:t>
+                        </w:r>
+                      </w:p>
+                    </w:tc>
+                    <w:tc>
+                      <w:tcPr>
+                        <w:tcW w:w="1843" w:type="dxa"/>
+                      </w:tcPr>
+                      <w:p>
+                        <w:pPr>
+                          <w:pStyle w:val="TableParagraph"/>
+                          <w:jc w:val="center"/>
                           <w:rPr>
                             <w:rFonts w:ascii="Ink Free" w:hAnsi="Ink Free"/>
                             <w:sz w:val="18"/>
                             <w:szCs w:val="18"/>
                           </w:rPr>
-                          <w:t xml:space="preserve"> - </w:t>
-                        </w:r>
+                        </w:pPr>
                         <w:r>
                           <w:rPr>
                             <w:rFonts w:ascii="Ink Free" w:hAnsi="Ink Free"/>
                             <w:sz w:val="18"/>
                             <w:szCs w:val="18"/>
                           </w:rPr>
-                          <w:t>45</w:t>
-                        </w:r>
-                        <w:r>
+                          <w:t>89-49-49</w:t>
+                        </w:r>
+                      </w:p>
+                    </w:tc>
+                    <w:tc>
+                      <w:tcPr>
+                        <w:tcW w:w="1560" w:type="dxa"/>
+                      </w:tcPr>
+                      <w:p>
+                        <w:pPr>
+                          <w:pStyle w:val="TableParagraph"/>
+                          <w:jc w:val="center"/>
                           <w:rPr>
                             <w:rFonts w:ascii="Ink Free" w:hAnsi="Ink Free"/>
                             <w:sz w:val="18"/>
                             <w:szCs w:val="18"/>
                           </w:rPr>
-                          <w:t xml:space="preserve"> - </w:t>
-                        </w:r>
+                        </w:pPr>
                         <w:r>
                           <w:rPr>
                             <w:rFonts w:ascii="Ink Free" w:hAnsi="Ink Free"/>
                             <w:sz w:val="18"/>
                             <w:szCs w:val="18"/>
                           </w:rPr>
-                          <w:t>6</w:t>
-                        </w:r>
-                      </w:p>
-                    </w:tc>
-                    <w:tc>
-                      <w:tcPr>
-                        <w:tcW w:w="1843" w:type="dxa"/>
-                      </w:tcPr>
-                      <w:p>
-                        <w:pPr>
-                          <w:pStyle w:val="TableParagraph"/>
-                          <w:jc w:val="center"/>
-                          <w:rPr>
-                            <w:rFonts w:ascii="Ink Free" w:hAnsi="Ink Free"/>
-                            <w:sz w:val="18"/>
-                            <w:szCs w:val="18"/>
-                          </w:rPr>
-                        </w:pPr>
-                        <w:r>
-                          <w:rPr>
-                            <w:rFonts w:ascii="Ink Free" w:hAnsi="Ink Free"/>
-                            <w:sz w:val="18"/>
-                            <w:szCs w:val="18"/>
-                          </w:rPr>
-                          <w:t>90</w:t>
-                        </w:r>
-                        <w:r>
-                          <w:rPr>
-                            <w:rFonts w:ascii="Ink Free" w:hAnsi="Ink Free"/>
-                            <w:sz w:val="18"/>
-                            <w:szCs w:val="18"/>
-                          </w:rPr>
-                          <w:t xml:space="preserve"> - </w:t>
-                        </w:r>
-                        <w:r>
-                          <w:rPr>
-                            <w:rFonts w:ascii="Ink Free" w:hAnsi="Ink Free"/>
-                            <w:sz w:val="18"/>
-                            <w:szCs w:val="18"/>
-                          </w:rPr>
-                          <w:t>0</w:t>
-                        </w:r>
-                        <w:r>
-                          <w:rPr>
-                            <w:rFonts w:ascii="Ink Free" w:hAnsi="Ink Free"/>
-                            <w:sz w:val="18"/>
-                            <w:szCs w:val="18"/>
-                          </w:rPr>
-                          <w:t xml:space="preserve"> - </w:t>
-                        </w:r>
-                        <w:r>
-                          <w:rPr>
-                            <w:rFonts w:ascii="Ink Free" w:hAnsi="Ink Free"/>
-                            <w:sz w:val="18"/>
-                            <w:szCs w:val="18"/>
-                          </w:rPr>
-                          <w:t>11</w:t>
-                        </w:r>
-                      </w:p>
-                    </w:tc>
-                    <w:tc>
-                      <w:tcPr>
-                        <w:tcW w:w="1560" w:type="dxa"/>
-                      </w:tcPr>
-                      <w:p>
-                        <w:pPr>
-                          <w:pStyle w:val="TableParagraph"/>
-                          <w:jc w:val="center"/>
-                          <w:rPr>
-                            <w:rFonts w:ascii="Ink Free" w:hAnsi="Ink Free"/>
-                            <w:sz w:val="18"/>
-                            <w:szCs w:val="18"/>
-                          </w:rPr>
-                        </w:pPr>
-                        <w:r>
-                          <w:rPr>
-                            <w:rFonts w:ascii="Ink Free" w:hAnsi="Ink Free"/>
-                            <w:sz w:val="18"/>
-                            <w:szCs w:val="18"/>
-                          </w:rPr>
                           <w:t>32.66</w:t>
                         </w:r>
                         <w:r>
@@ -3919,7 +3582,7 @@
                             <w:szCs w:val="18"/>
                             <w:lang w:eastAsia="zh-CN"/>
                           </w:rPr>
-                          <w:t>32.665</w:t>
+                          <w:t>32.664</w:t>
                         </w:r>
                       </w:p>
                     </w:tc>
@@ -4189,95 +3852,31 @@
                             <w:sz w:val="18"/>
                             <w:szCs w:val="18"/>
                           </w:rPr>
-                          <w:t>34</w:t>
-                        </w:r>
-                        <w:r>
+                          <w:t>214-57-46</w:t>
+                        </w:r>
+                      </w:p>
+                    </w:tc>
+                    <w:tc>
+                      <w:tcPr>
+                        <w:tcW w:w="1843" w:type="dxa"/>
+                      </w:tcPr>
+                      <w:p>
+                        <w:pPr>
+                          <w:pStyle w:val="TableParagraph"/>
+                          <w:jc w:val="center"/>
                           <w:rPr>
                             <w:rFonts w:ascii="Ink Free" w:hAnsi="Ink Free"/>
                             <w:sz w:val="18"/>
                             <w:szCs w:val="18"/>
                           </w:rPr>
-                          <w:t xml:space="preserve"> - </w:t>
-                        </w:r>
+                        </w:pPr>
                         <w:r>
                           <w:rPr>
                             <w:rFonts w:ascii="Ink Free" w:hAnsi="Ink Free"/>
                             <w:sz w:val="18"/>
                             <w:szCs w:val="18"/>
                           </w:rPr>
-                          <w:t>57</w:t>
-                        </w:r>
-                        <w:r>
-                          <w:rPr>
-                            <w:rFonts w:ascii="Ink Free" w:hAnsi="Ink Free"/>
-                            <w:sz w:val="18"/>
-                            <w:szCs w:val="18"/>
-                          </w:rPr>
-                          <w:t xml:space="preserve"> - </w:t>
-                        </w:r>
-                        <w:r>
-                          <w:rPr>
-                            <w:rFonts w:ascii="Ink Free" w:hAnsi="Ink Free"/>
-                            <w:sz w:val="18"/>
-                            <w:szCs w:val="18"/>
-                          </w:rPr>
-                          <w:t>47</w:t>
-                        </w:r>
-                      </w:p>
-                    </w:tc>
-                    <w:tc>
-                      <w:tcPr>
-                        <w:tcW w:w="1843" w:type="dxa"/>
-                      </w:tcPr>
-                      <w:p>
-                        <w:pPr>
-                          <w:pStyle w:val="TableParagraph"/>
-                          <w:jc w:val="center"/>
-                          <w:rPr>
-                            <w:rFonts w:ascii="Ink Free" w:hAnsi="Ink Free"/>
-                            <w:sz w:val="18"/>
-                            <w:szCs w:val="18"/>
-                          </w:rPr>
-                        </w:pPr>
-                        <w:r>
-                          <w:rPr>
-                            <w:rFonts w:ascii="Ink Free" w:hAnsi="Ink Free"/>
-                            <w:sz w:val="18"/>
-                            <w:szCs w:val="18"/>
-                          </w:rPr>
-                          <w:t>89</w:t>
-                        </w:r>
-                        <w:r>
-                          <w:rPr>
-                            <w:rFonts w:ascii="Ink Free" w:hAnsi="Ink Free"/>
-                            <w:sz w:val="18"/>
-                            <w:szCs w:val="18"/>
-                          </w:rPr>
-                          <w:t xml:space="preserve"> - </w:t>
-                        </w:r>
-                        <w:r>
-                          <w:rPr>
-                            <w:rFonts w:ascii="Ink Free" w:hAnsi="Ink Free"/>
-                            <w:sz w:val="18"/>
-                            <w:szCs w:val="18"/>
-                          </w:rPr>
-                          <w:t>59</w:t>
-                        </w:r>
-                        <w:r>
-                          <w:rPr>
-                            <w:rFonts w:ascii="Ink Free" w:hAnsi="Ink Free"/>
-                            <w:sz w:val="18"/>
-                            <w:szCs w:val="18"/>
-                          </w:rPr>
-                          <w:t xml:space="preserve"> - </w:t>
-                        </w:r>
-                        <w:r>
-                          <w:rPr>
-                            <w:rFonts w:ascii="Ink Free" w:hAnsi="Ink Free"/>
-                            <w:sz w:val="18"/>
-                            <w:szCs w:val="18"/>
-                          </w:rPr>
-                          <w:t>52</w:t>
+                          <w:t>89-20-48</w:t>
                         </w:r>
                       </w:p>
                     </w:tc>
@@ -4588,85 +4187,29 @@
                             <w:rFonts w:ascii="Ink Free" w:hAnsi="Ink Free"/>
                             <w:sz w:val="18"/>
                           </w:rPr>
-                          <w:t>19</w:t>
-                        </w:r>
-                        <w:r>
+                          <w:t>199-7-35</w:t>
+                        </w:r>
+                      </w:p>
+                    </w:tc>
+                    <w:tc>
+                      <w:tcPr>
+                        <w:tcW w:w="1843" w:type="dxa"/>
+                      </w:tcPr>
+                      <w:p>
+                        <w:pPr>
+                          <w:pStyle w:val="TableParagraph"/>
+                          <w:jc w:val="center"/>
                           <w:rPr>
                             <w:rFonts w:ascii="Ink Free" w:hAnsi="Ink Free"/>
                             <w:sz w:val="18"/>
                           </w:rPr>
-                          <w:t xml:space="preserve"> - </w:t>
-                        </w:r>
+                        </w:pPr>
                         <w:r>
                           <w:rPr>
                             <w:rFonts w:ascii="Ink Free" w:hAnsi="Ink Free"/>
                             <w:sz w:val="18"/>
                           </w:rPr>
-                          <w:t>7</w:t>
-                        </w:r>
-                        <w:r>
-                          <w:rPr>
-                            <w:rFonts w:ascii="Ink Free" w:hAnsi="Ink Free"/>
-                            <w:sz w:val="18"/>
-                          </w:rPr>
-                          <w:t xml:space="preserve"> - </w:t>
-                        </w:r>
-                        <w:r>
-                          <w:rPr>
-                            <w:rFonts w:ascii="Ink Free" w:hAnsi="Ink Free"/>
-                            <w:sz w:val="18"/>
-                          </w:rPr>
-                          <w:t>35</w:t>
-                        </w:r>
-                      </w:p>
-                    </w:tc>
-                    <w:tc>
-                      <w:tcPr>
-                        <w:tcW w:w="1843" w:type="dxa"/>
-                      </w:tcPr>
-                      <w:p>
-                        <w:pPr>
-                          <w:pStyle w:val="TableParagraph"/>
-                          <w:jc w:val="center"/>
-                          <w:rPr>
-                            <w:rFonts w:ascii="Ink Free" w:hAnsi="Ink Free"/>
-                            <w:sz w:val="18"/>
-                          </w:rPr>
-                        </w:pPr>
-                        <w:r>
-                          <w:rPr>
-                            <w:rFonts w:ascii="Ink Free" w:hAnsi="Ink Free"/>
-                            <w:sz w:val="18"/>
-                          </w:rPr>
-                          <w:t>89</w:t>
-                        </w:r>
-                        <w:r>
-                          <w:rPr>
-                            <w:rFonts w:ascii="Ink Free" w:hAnsi="Ink Free"/>
-                            <w:sz w:val="18"/>
-                          </w:rPr>
-                          <w:t xml:space="preserve"> - </w:t>
-                        </w:r>
-                        <w:r>
-                          <w:rPr>
-                            <w:rFonts w:ascii="Ink Free" w:hAnsi="Ink Free"/>
-                            <w:sz w:val="18"/>
-                          </w:rPr>
-                          <w:t>59</w:t>
-                        </w:r>
-                        <w:r>
-                          <w:rPr>
-                            <w:rFonts w:ascii="Ink Free" w:hAnsi="Ink Free"/>
-                            <w:sz w:val="18"/>
-                          </w:rPr>
-                          <w:t xml:space="preserve"> - </w:t>
-                        </w:r>
-                        <w:r>
-                          <w:rPr>
-                            <w:rFonts w:ascii="Ink Free" w:hAnsi="Ink Free"/>
-                            <w:sz w:val="18"/>
-                          </w:rPr>
-                          <w:t>24</w:t>
+                          <w:t>89-50-42</w:t>
                         </w:r>
                       </w:p>
                     </w:tc>
@@ -5030,14 +4573,6 @@
                             <w:lang w:eastAsia="zh-CN"/>
                           </w:rPr>
                         </w:pPr>
-                        <w:r>
-                          <w:rPr>
-                            <w:rFonts w:ascii="Ink Free" w:eastAsia="宋体" w:hAnsi="Ink Free"/>
-                            <w:sz w:val="18"/>
-                            <w:lang w:eastAsia="zh-CN"/>
-                          </w:rPr>
-                          <w:t>21.691</w:t>
-                        </w:r>
                       </w:p>
                     </w:tc>
                     <w:tc>
@@ -5353,14 +4888,6 @@
                             <w:lang w:eastAsia="zh-CN"/>
                           </w:rPr>
                         </w:pPr>
-                        <w:r>
-                          <w:rPr>
-                            <w:rFonts w:ascii="Ink Free" w:eastAsia="宋体" w:hAnsi="Ink Free"/>
-                            <w:sz w:val="18"/>
-                            <w:lang w:eastAsia="zh-CN"/>
-                          </w:rPr>
-                          <w:t>17.184</w:t>
-                        </w:r>
                       </w:p>
                     </w:tc>
                     <w:tc>
@@ -5676,14 +5203,6 @@
                             <w:lang w:eastAsia="zh-CN"/>
                           </w:rPr>
                         </w:pPr>
-                        <w:r>
-                          <w:rPr>
-                            <w:rFonts w:ascii="Ink Free" w:eastAsia="宋体" w:hAnsi="Ink Free"/>
-                            <w:sz w:val="18"/>
-                            <w:lang w:eastAsia="zh-CN"/>
-                          </w:rPr>
-                          <w:t>32.663</w:t>
-                        </w:r>
                       </w:p>
                     </w:tc>
                     <w:tc>

</xml_diff>

<commit_message>
Update resection.py to calculate mean angle and horizontal distance
</commit_message>
<xml_diff>
--- a/Practicals/Practical1/files/Version3-Angular-Distance Measuremnt Field-Sheet.docx
+++ b/Practicals/Practical1/files/Version3-Angular-Distance Measuremnt Field-Sheet.docx
@@ -1046,6 +1046,7 @@
                           <w:jc w:val="center"/>
                           <w:rPr>
                             <w:rFonts w:ascii="Ink Free" w:hAnsi="Ink Free"/>
+                            <w:color w:val="000000" w:themeColor="text1"/>
                             <w:sz w:val="18"/>
                             <w:szCs w:val="18"/>
                           </w:rPr>
@@ -1053,10 +1054,11 @@
                         <w:r>
                           <w:rPr>
                             <w:rFonts w:ascii="Ink Free" w:hAnsi="Ink Free"/>
-                            <w:sz w:val="18"/>
-                            <w:szCs w:val="18"/>
-                          </w:rPr>
-                          <w:t>324-50-9</w:t>
+                            <w:color w:val="000000" w:themeColor="text1"/>
+                            <w:sz w:val="18"/>
+                            <w:szCs w:val="18"/>
+                          </w:rPr>
+                          <w:t>144-54-53</w:t>
                         </w:r>
                       </w:p>
                     </w:tc>
@@ -1419,6 +1421,7 @@
                           <w:jc w:val="center"/>
                           <w:rPr>
                             <w:rFonts w:ascii="Ink Free" w:hAnsi="Ink Free"/>
+                            <w:color w:val="000000" w:themeColor="text1"/>
                             <w:sz w:val="18"/>
                             <w:szCs w:val="18"/>
                           </w:rPr>
@@ -1426,10 +1429,11 @@
                         <w:r>
                           <w:rPr>
                             <w:rFonts w:ascii="Ink Free" w:hAnsi="Ink Free"/>
-                            <w:sz w:val="18"/>
-                            <w:szCs w:val="18"/>
-                          </w:rPr>
-                          <w:t>215-0-16</w:t>
+                            <w:color w:val="000000" w:themeColor="text1"/>
+                            <w:sz w:val="18"/>
+                            <w:szCs w:val="18"/>
+                          </w:rPr>
+                          <w:t>35-3-32</w:t>
                         </w:r>
                       </w:p>
                     </w:tc>
@@ -1774,6 +1778,7 @@
                           <w:jc w:val="center"/>
                           <w:rPr>
                             <w:rFonts w:ascii="Ink Free" w:hAnsi="Ink Free"/>
+                            <w:color w:val="000000" w:themeColor="text1"/>
                             <w:sz w:val="18"/>
                             <w:szCs w:val="18"/>
                           </w:rPr>
@@ -1781,10 +1786,11 @@
                         <w:r>
                           <w:rPr>
                             <w:rFonts w:ascii="Ink Free" w:hAnsi="Ink Free"/>
-                            <w:sz w:val="18"/>
-                            <w:szCs w:val="18"/>
-                          </w:rPr>
-                          <w:t>199-9-53</w:t>
+                            <w:color w:val="000000" w:themeColor="text1"/>
+                            <w:sz w:val="18"/>
+                            <w:szCs w:val="18"/>
+                          </w:rPr>
+                          <w:t>19-13-29</w:t>
                         </w:r>
                       </w:p>
                     </w:tc>
@@ -3489,6 +3495,7 @@
                           <w:jc w:val="center"/>
                           <w:rPr>
                             <w:rFonts w:ascii="Ink Free" w:hAnsi="Ink Free"/>
+                            <w:color w:val="000000" w:themeColor="text1"/>
                             <w:sz w:val="18"/>
                             <w:szCs w:val="18"/>
                           </w:rPr>
@@ -3496,10 +3503,11 @@
                         <w:r>
                           <w:rPr>
                             <w:rFonts w:ascii="Ink Free" w:hAnsi="Ink Free"/>
-                            <w:sz w:val="18"/>
-                            <w:szCs w:val="18"/>
-                          </w:rPr>
-                          <w:t>324-45-6</w:t>
+                            <w:color w:val="000000" w:themeColor="text1"/>
+                            <w:sz w:val="18"/>
+                            <w:szCs w:val="18"/>
+                          </w:rPr>
+                          <w:t>144-42-1</w:t>
                         </w:r>
                       </w:p>
                     </w:tc>
@@ -3842,6 +3850,7 @@
                           <w:jc w:val="center"/>
                           <w:rPr>
                             <w:rFonts w:ascii="Ink Free" w:hAnsi="Ink Free"/>
+                            <w:color w:val="000000" w:themeColor="text1"/>
                             <w:sz w:val="18"/>
                             <w:szCs w:val="18"/>
                           </w:rPr>
@@ -3849,10 +3858,11 @@
                         <w:r>
                           <w:rPr>
                             <w:rFonts w:ascii="Ink Free" w:hAnsi="Ink Free"/>
-                            <w:sz w:val="18"/>
-                            <w:szCs w:val="18"/>
-                          </w:rPr>
-                          <w:t>214-57-46</w:t>
+                            <w:color w:val="000000" w:themeColor="text1"/>
+                            <w:sz w:val="18"/>
+                            <w:szCs w:val="18"/>
+                          </w:rPr>
+                          <w:t>34-56-23</w:t>
                         </w:r>
                       </w:p>
                     </w:tc>
@@ -4179,15 +4189,17 @@
                           <w:jc w:val="center"/>
                           <w:rPr>
                             <w:rFonts w:ascii="Ink Free" w:hAnsi="Ink Free"/>
+                            <w:color w:val="000000" w:themeColor="text1"/>
                             <w:sz w:val="18"/>
                           </w:rPr>
                         </w:pPr>
                         <w:r>
                           <w:rPr>
                             <w:rFonts w:ascii="Ink Free" w:hAnsi="Ink Free"/>
-                            <w:sz w:val="18"/>
-                          </w:rPr>
-                          <w:t>199-7-35</w:t>
+                            <w:color w:val="000000" w:themeColor="text1"/>
+                            <w:sz w:val="18"/>
+                          </w:rPr>
+                          <w:t>19-7-14</w:t>
                         </w:r>
                       </w:p>
                     </w:tc>

</xml_diff>

<commit_message>
Update cal.py to fix angle calculation error
</commit_message>
<xml_diff>
--- a/Practicals/Practical1/files/Version3-Angular-Distance Measuremnt Field-Sheet.docx
+++ b/Practicals/Practical1/files/Version3-Angular-Distance Measuremnt Field-Sheet.docx
@@ -1046,7 +1046,6 @@
                           <w:jc w:val="center"/>
                           <w:rPr>
                             <w:rFonts w:ascii="Ink Free" w:hAnsi="Ink Free"/>
-                            <w:color w:val="000000" w:themeColor="text1"/>
                             <w:sz w:val="18"/>
                             <w:szCs w:val="18"/>
                           </w:rPr>
@@ -1054,11 +1053,10 @@
                         <w:r>
                           <w:rPr>
                             <w:rFonts w:ascii="Ink Free" w:hAnsi="Ink Free"/>
-                            <w:color w:val="000000" w:themeColor="text1"/>
-                            <w:sz w:val="18"/>
-                            <w:szCs w:val="18"/>
-                          </w:rPr>
-                          <w:t>144-54-53</w:t>
+                            <w:sz w:val="18"/>
+                            <w:szCs w:val="18"/>
+                          </w:rPr>
+                          <w:t>144-50-9</w:t>
                         </w:r>
                       </w:p>
                     </w:tc>
@@ -1421,7 +1419,6 @@
                           <w:jc w:val="center"/>
                           <w:rPr>
                             <w:rFonts w:ascii="Ink Free" w:hAnsi="Ink Free"/>
-                            <w:color w:val="000000" w:themeColor="text1"/>
                             <w:sz w:val="18"/>
                             <w:szCs w:val="18"/>
                           </w:rPr>
@@ -1429,11 +1426,10 @@
                         <w:r>
                           <w:rPr>
                             <w:rFonts w:ascii="Ink Free" w:hAnsi="Ink Free"/>
-                            <w:color w:val="000000" w:themeColor="text1"/>
-                            <w:sz w:val="18"/>
-                            <w:szCs w:val="18"/>
-                          </w:rPr>
-                          <w:t>35-3-32</w:t>
+                            <w:sz w:val="18"/>
+                            <w:szCs w:val="18"/>
+                          </w:rPr>
+                          <w:t>35-0-16</w:t>
                         </w:r>
                       </w:p>
                     </w:tc>
@@ -1778,7 +1774,6 @@
                           <w:jc w:val="center"/>
                           <w:rPr>
                             <w:rFonts w:ascii="Ink Free" w:hAnsi="Ink Free"/>
-                            <w:color w:val="000000" w:themeColor="text1"/>
                             <w:sz w:val="18"/>
                             <w:szCs w:val="18"/>
                           </w:rPr>
@@ -1786,11 +1781,10 @@
                         <w:r>
                           <w:rPr>
                             <w:rFonts w:ascii="Ink Free" w:hAnsi="Ink Free"/>
-                            <w:color w:val="000000" w:themeColor="text1"/>
-                            <w:sz w:val="18"/>
-                            <w:szCs w:val="18"/>
-                          </w:rPr>
-                          <w:t>19-13-29</w:t>
+                            <w:sz w:val="18"/>
+                            <w:szCs w:val="18"/>
+                          </w:rPr>
+                          <w:t>19-9-52</w:t>
                         </w:r>
                       </w:p>
                     </w:tc>
@@ -3495,7 +3489,6 @@
                           <w:jc w:val="center"/>
                           <w:rPr>
                             <w:rFonts w:ascii="Ink Free" w:hAnsi="Ink Free"/>
-                            <w:color w:val="000000" w:themeColor="text1"/>
                             <w:sz w:val="18"/>
                             <w:szCs w:val="18"/>
                           </w:rPr>
@@ -3503,11 +3496,10 @@
                         <w:r>
                           <w:rPr>
                             <w:rFonts w:ascii="Ink Free" w:hAnsi="Ink Free"/>
-                            <w:color w:val="000000" w:themeColor="text1"/>
-                            <w:sz w:val="18"/>
-                            <w:szCs w:val="18"/>
-                          </w:rPr>
-                          <w:t>144-42-1</w:t>
+                            <w:sz w:val="18"/>
+                            <w:szCs w:val="18"/>
+                          </w:rPr>
+                          <w:t>144-45-6</w:t>
                         </w:r>
                       </w:p>
                     </w:tc>
@@ -3850,7 +3842,6 @@
                           <w:jc w:val="center"/>
                           <w:rPr>
                             <w:rFonts w:ascii="Ink Free" w:hAnsi="Ink Free"/>
-                            <w:color w:val="000000" w:themeColor="text1"/>
                             <w:sz w:val="18"/>
                             <w:szCs w:val="18"/>
                           </w:rPr>
@@ -3858,11 +3849,10 @@
                         <w:r>
                           <w:rPr>
                             <w:rFonts w:ascii="Ink Free" w:hAnsi="Ink Free"/>
-                            <w:color w:val="000000" w:themeColor="text1"/>
-                            <w:sz w:val="18"/>
-                            <w:szCs w:val="18"/>
-                          </w:rPr>
-                          <w:t>34-56-23</w:t>
+                            <w:sz w:val="18"/>
+                            <w:szCs w:val="18"/>
+                          </w:rPr>
+                          <w:t>34-57-47</w:t>
                         </w:r>
                       </w:p>
                     </w:tc>
@@ -4189,17 +4179,15 @@
                           <w:jc w:val="center"/>
                           <w:rPr>
                             <w:rFonts w:ascii="Ink Free" w:hAnsi="Ink Free"/>
-                            <w:color w:val="000000" w:themeColor="text1"/>
                             <w:sz w:val="18"/>
                           </w:rPr>
                         </w:pPr>
                         <w:r>
                           <w:rPr>
                             <w:rFonts w:ascii="Ink Free" w:hAnsi="Ink Free"/>
-                            <w:color w:val="000000" w:themeColor="text1"/>
-                            <w:sz w:val="18"/>
-                          </w:rPr>
-                          <w:t>19-7-14</w:t>
+                            <w:sz w:val="18"/>
+                          </w:rPr>
+                          <w:t>19-7-35</w:t>
                         </w:r>
                       </w:p>
                     </w:tc>

</xml_diff>